<commit_message>
added examination of data in dadata
</commit_message>
<xml_diff>
--- a/шаблон-final.docx
+++ b/шаблон-final.docx
@@ -96,7 +96,7 @@
           <w:highlight w:val="yellow"/>
           <w:lang w:eastAsia="ru-RU"/>
         </w:rPr>
-        <w:t xml:space="preserve">УФНС РОССИИ ПО АРХАНГЕЛЬСКОЙ ОБЛАСТИ И НЕНЕЦКОМУ АВТОНОМНОМУ ОКРУГУ</w:t>
+        <w:t xml:space="preserve">ООО "ВИТА"-АПТЕКА № 290</w:t>
       </w:r>
       <w:r>
         <w:rPr>
@@ -157,7 +157,7 @@
           <w:highlight w:val="green"/>
           <w:lang w:eastAsia="ru-RU"/>
         </w:rPr>
-        <w:t xml:space="preserve">АО "СОФТЛАЙН ТРЕЙД"</w:t>
+        <w:t xml:space="preserve">ООО "ВИТА"-АПТЕКА № 290</w:t>
       </w:r>
       <w:r>
         <w:rPr>
@@ -1787,7 +1787,7 @@
                 <w:highlight w:val="yellow"/>
                 <w:lang w:eastAsia="ru-RU"/>
               </w:rPr>
-              <w:t xml:space="preserve">УФНС РОССИИ ПО АРХАНГЕЛЬСКОЙ ОБЛАСТИ И НЕНЕЦКОМУ АВТОНОМНОМУ ОКРУГУ </w:t>
+              <w:t xml:space="preserve">ООО "ВИТА"-АПТЕКА № 290 </w:t>
             </w:r>
           </w:p>
           <w:p>
@@ -1822,7 +1822,7 @@
                 <w:highlight w:val="yellow"/>
                 <w:lang w:eastAsia="ru-RU"/>
               </w:rPr>
-              <w:t xml:space="preserve"> 2901130440 </w:t>
+              <w:t xml:space="preserve"> 2634040399 </w:t>
             </w:r>
           </w:p>
           <w:p>
@@ -1857,7 +1857,7 @@
                 <w:highlight w:val="yellow"/>
                 <w:lang w:eastAsia="ru-RU"/>
               </w:rPr>
-              <w:t xml:space="preserve"> 290101001 </w:t>
+              <w:t xml:space="preserve"> 263401001 </w:t>
             </w:r>
           </w:p>
           <w:p>
@@ -1892,7 +1892,7 @@
                 <w:highlight w:val="yellow"/>
                 <w:lang w:eastAsia="ru-RU"/>
               </w:rPr>
-              <w:t xml:space="preserve"> 1042900900020 </w:t>
+              <w:t xml:space="preserve"> 1022601969422 </w:t>
             </w:r>
           </w:p>
           <w:p>
@@ -1938,7 +1938,7 @@
                 <w:highlight w:val="yellow"/>
                 <w:lang w:eastAsia="ru-RU"/>
               </w:rPr>
-              <w:t xml:space="preserve"> г Архангельск, ул Свободы, д 33</w:t>
+              <w:t xml:space="preserve"> г Ставрополь, ул Добролюбова, д 19</w:t>
             </w:r>
             <w:r>
               <w:rPr>
@@ -1985,7 +1985,7 @@
                 <w:highlight w:val="yellow"/>
                 <w:lang w:val="en-US" w:eastAsia="ru-RU"/>
               </w:rPr>
-              <w:t xml:space="preserve">РУКОВОДИТЕЛЬ: Асадуллин Мидхат Наильевич</w:t>
+              <w:t xml:space="preserve">ГЕНЕРАЛЬНЫЙ ДИРЕКТОР: Вардосанидзе Ирина Вячеславна</w:t>
             </w:r>
             <w:r>
               <w:rPr>
@@ -2138,7 +2138,7 @@
                 <w:highlight w:val="green"/>
                 <w:lang w:val="en-US" w:eastAsia="ru-RU"/>
               </w:rPr>
-              <w:t xml:space="preserve">АО "СОФТЛАЙН ТРЕЙД" </w:t>
+              <w:t xml:space="preserve">ООО "ВИТА"-АПТЕКА № 290 </w:t>
             </w:r>
           </w:p>
           <w:p>
@@ -2173,7 +2173,7 @@
                 <w:highlight w:val="green"/>
                 <w:lang w:val="en-US" w:eastAsia="ru-RU"/>
               </w:rPr>
-              <w:t xml:space="preserve">: 7736227885 </w:t>
+              <w:t xml:space="preserve">: 2634040399 </w:t>
             </w:r>
           </w:p>
           <w:p>
@@ -2208,7 +2208,7 @@
                 <w:highlight w:val="green"/>
                 <w:lang w:val="en-US" w:eastAsia="ru-RU"/>
               </w:rPr>
-              <w:t xml:space="preserve">: 770401001 </w:t>
+              <w:t xml:space="preserve">: 263401001 </w:t>
             </w:r>
           </w:p>
           <w:p>
@@ -2243,7 +2243,7 @@
                 <w:highlight w:val="green"/>
                 <w:lang w:val="en-US" w:eastAsia="ru-RU"/>
               </w:rPr>
-              <w:t xml:space="preserve">: 1027736009333 </w:t>
+              <w:t xml:space="preserve">: 1022601969422 </w:t>
             </w:r>
           </w:p>
           <w:p>
@@ -2278,7 +2278,7 @@
                 <w:highlight w:val="green"/>
                 <w:lang w:val="en-US" w:eastAsia="ru-RU"/>
               </w:rPr>
-              <w:t xml:space="preserve">: г Москва, Лужнецкая наб, д 2/4 стр 3а, офис 304</w:t>
+              <w:t xml:space="preserve">: г Ставрополь, ул Добролюбова, д 19</w:t>
             </w:r>
             <w:r>
               <w:rPr>
@@ -2379,7 +2379,7 @@
                 <w:highlight w:val="green"/>
                 <w:lang w:val="en-US" w:eastAsia="ru-RU"/>
               </w:rPr>
-              <w:t xml:space="preserve">ГЕНЕРАЛЬНЫЙ ДИРЕКТОР: Разуваев Владимир Эдуардович</w:t>
+              <w:t xml:space="preserve">ГЕНЕРАЛЬНЫЙ ДИРЕКТОР: Вардосанидзе Ирина Вячеславна</w:t>
             </w:r>
             <w:r>
               <w:rPr>

</xml_diff>